<commit_message>
RTCFR sample prompt update and output from perplexity
</commit_message>
<xml_diff>
--- a/Prompting/RTCFR - prompting sample input and output.docx
+++ b/Prompting/RTCFR - prompting sample input and output.docx
@@ -654,122 +654,165 @@
           <w:bCs/>
         </w:rPr>
       </w:pPr>
-    </w:p>
-    <w:p>
-      <w:pPr>
-        <w:spacing w:before="100" w:beforeAutospacing="1" w:after="0" w:line="240" w:lineRule="auto"/>
-        <w:contextualSpacing/>
-        <w:rPr>
-          <w:b/>
-          <w:bCs/>
-        </w:rPr>
-      </w:pPr>
-    </w:p>
-    <w:p>
-      <w:pPr>
-        <w:spacing w:before="100" w:beforeAutospacing="1" w:after="0" w:line="240" w:lineRule="auto"/>
-        <w:contextualSpacing/>
-        <w:rPr>
-          <w:b/>
-          <w:bCs/>
-        </w:rPr>
-      </w:pPr>
-    </w:p>
-    <w:p>
-      <w:pPr>
-        <w:spacing w:before="100" w:beforeAutospacing="1" w:after="0" w:line="240" w:lineRule="auto"/>
-        <w:contextualSpacing/>
-        <w:rPr>
-          <w:b/>
-          <w:bCs/>
-        </w:rPr>
-      </w:pPr>
-    </w:p>
-    <w:p>
-      <w:pPr>
-        <w:spacing w:before="100" w:beforeAutospacing="1" w:after="0" w:line="240" w:lineRule="auto"/>
-        <w:contextualSpacing/>
-        <w:rPr>
-          <w:b/>
-          <w:bCs/>
-        </w:rPr>
-      </w:pPr>
-    </w:p>
-    <w:p>
-      <w:pPr>
-        <w:spacing w:before="100" w:beforeAutospacing="1" w:after="0" w:line="240" w:lineRule="auto"/>
-        <w:contextualSpacing/>
-        <w:rPr>
-          <w:b/>
-          <w:bCs/>
-        </w:rPr>
-      </w:pPr>
-    </w:p>
-    <w:p>
-      <w:pPr>
-        <w:spacing w:before="100" w:beforeAutospacing="1" w:after="0" w:line="240" w:lineRule="auto"/>
-        <w:contextualSpacing/>
-        <w:rPr>
-          <w:b/>
-          <w:bCs/>
-        </w:rPr>
-      </w:pPr>
-    </w:p>
-    <w:p>
-      <w:pPr>
-        <w:spacing w:before="100" w:beforeAutospacing="1" w:after="0" w:line="240" w:lineRule="auto"/>
-        <w:contextualSpacing/>
-        <w:rPr>
-          <w:b/>
-          <w:bCs/>
-        </w:rPr>
-      </w:pPr>
-    </w:p>
-    <w:p>
-      <w:pPr>
-        <w:spacing w:before="100" w:beforeAutospacing="1" w:after="0" w:line="240" w:lineRule="auto"/>
-        <w:contextualSpacing/>
-        <w:rPr>
-          <w:b/>
-          <w:bCs/>
-        </w:rPr>
-      </w:pPr>
-    </w:p>
-    <w:p>
-      <w:pPr>
-        <w:spacing w:before="100" w:beforeAutospacing="1" w:after="0" w:line="240" w:lineRule="auto"/>
-        <w:contextualSpacing/>
-        <w:rPr>
-          <w:b/>
-          <w:bCs/>
-        </w:rPr>
-      </w:pPr>
-    </w:p>
-    <w:p>
-      <w:pPr>
-        <w:spacing w:before="100" w:beforeAutospacing="1" w:after="0" w:line="240" w:lineRule="auto"/>
-        <w:contextualSpacing/>
-        <w:rPr>
-          <w:b/>
-          <w:bCs/>
-        </w:rPr>
-      </w:pPr>
-    </w:p>
-    <w:p>
-      <w:pPr>
-        <w:spacing w:before="100" w:beforeAutospacing="1" w:after="0" w:line="240" w:lineRule="auto"/>
-        <w:contextualSpacing/>
-        <w:rPr>
-          <w:b/>
-          <w:bCs/>
-        </w:rPr>
-      </w:pPr>
-      <w:r>
-        <w:rPr>
-          <w:b/>
-          <w:bCs/>
-        </w:rPr>
-        <w:lastRenderedPageBreak/>
+      <w:r>
+        <w:rPr>
+          <w:b/>
+          <w:bCs/>
+        </w:rPr>
+        <w:t>Output:</w:t>
+      </w:r>
+    </w:p>
+    <w:p>
+      <w:pPr>
+        <w:spacing w:before="100" w:beforeAutospacing="1" w:after="0" w:line="240" w:lineRule="auto"/>
+        <w:contextualSpacing/>
+        <w:rPr>
+          <w:b/>
+          <w:bCs/>
+        </w:rPr>
+      </w:pPr>
+    </w:p>
+    <w:p>
+      <w:pPr>
+        <w:spacing w:before="100" w:beforeAutospacing="1" w:after="0" w:line="240" w:lineRule="auto"/>
+        <w:contextualSpacing/>
+        <w:rPr>
+          <w:b/>
+          <w:bCs/>
+        </w:rPr>
+      </w:pPr>
+      <w:r>
+        <w:rPr>
+          <w:b/>
+          <w:bCs/>
+        </w:rPr>
+        <w:t>Perplexity model output: Given in pdf file</w:t>
+      </w:r>
+    </w:p>
+    <w:p>
+      <w:pPr>
+        <w:spacing w:before="100" w:beforeAutospacing="1" w:after="0" w:line="240" w:lineRule="auto"/>
+        <w:contextualSpacing/>
+        <w:rPr>
+          <w:b/>
+          <w:bCs/>
+        </w:rPr>
+      </w:pPr>
+    </w:p>
+    <w:p>
+      <w:pPr>
+        <w:spacing w:before="100" w:beforeAutospacing="1" w:after="0" w:line="240" w:lineRule="auto"/>
+        <w:contextualSpacing/>
+        <w:rPr>
+          <w:b/>
+          <w:bCs/>
+        </w:rPr>
+      </w:pPr>
+    </w:p>
+    <w:p>
+      <w:pPr>
+        <w:spacing w:before="100" w:beforeAutospacing="1" w:after="0" w:line="240" w:lineRule="auto"/>
+        <w:contextualSpacing/>
+        <w:rPr>
+          <w:b/>
+          <w:bCs/>
+        </w:rPr>
+      </w:pPr>
+    </w:p>
+    <w:p>
+      <w:pPr>
+        <w:spacing w:before="100" w:beforeAutospacing="1" w:after="0" w:line="240" w:lineRule="auto"/>
+        <w:contextualSpacing/>
+        <w:rPr>
+          <w:b/>
+          <w:bCs/>
+        </w:rPr>
+      </w:pPr>
+    </w:p>
+    <w:p>
+      <w:pPr>
+        <w:spacing w:before="100" w:beforeAutospacing="1" w:after="0" w:line="240" w:lineRule="auto"/>
+        <w:contextualSpacing/>
+        <w:rPr>
+          <w:b/>
+          <w:bCs/>
+        </w:rPr>
+      </w:pPr>
+    </w:p>
+    <w:p>
+      <w:pPr>
+        <w:spacing w:before="100" w:beforeAutospacing="1" w:after="0" w:line="240" w:lineRule="auto"/>
+        <w:contextualSpacing/>
+        <w:rPr>
+          <w:b/>
+          <w:bCs/>
+        </w:rPr>
+      </w:pPr>
+    </w:p>
+    <w:p>
+      <w:pPr>
+        <w:spacing w:before="100" w:beforeAutospacing="1" w:after="0" w:line="240" w:lineRule="auto"/>
+        <w:contextualSpacing/>
+        <w:rPr>
+          <w:b/>
+          <w:bCs/>
+        </w:rPr>
+      </w:pPr>
+    </w:p>
+    <w:p>
+      <w:pPr>
+        <w:spacing w:before="100" w:beforeAutospacing="1" w:after="0" w:line="240" w:lineRule="auto"/>
+        <w:contextualSpacing/>
+        <w:rPr>
+          <w:b/>
+          <w:bCs/>
+        </w:rPr>
+      </w:pPr>
+    </w:p>
+    <w:p>
+      <w:pPr>
+        <w:spacing w:before="100" w:beforeAutospacing="1" w:after="0" w:line="240" w:lineRule="auto"/>
+        <w:contextualSpacing/>
+        <w:rPr>
+          <w:b/>
+          <w:bCs/>
+        </w:rPr>
+      </w:pPr>
+    </w:p>
+    <w:p>
+      <w:pPr>
+        <w:spacing w:before="100" w:beforeAutospacing="1" w:after="0" w:line="240" w:lineRule="auto"/>
+        <w:contextualSpacing/>
+        <w:rPr>
+          <w:b/>
+          <w:bCs/>
+        </w:rPr>
+      </w:pPr>
+    </w:p>
+    <w:p>
+      <w:pPr>
+        <w:spacing w:before="100" w:beforeAutospacing="1" w:after="0" w:line="240" w:lineRule="auto"/>
+        <w:contextualSpacing/>
+        <w:rPr>
+          <w:b/>
+          <w:bCs/>
+        </w:rPr>
+      </w:pPr>
+    </w:p>
+    <w:p>
+      <w:pPr>
+        <w:spacing w:before="100" w:beforeAutospacing="1" w:after="0" w:line="240" w:lineRule="auto"/>
+        <w:contextualSpacing/>
+        <w:rPr>
+          <w:b/>
+          <w:bCs/>
+        </w:rPr>
+      </w:pPr>
+      <w:r>
+        <w:rPr>
+          <w:b/>
+          <w:bCs/>
+        </w:rPr>
         <w:t xml:space="preserve">Prompt </w:t>
       </w:r>
       <w:r>
@@ -1107,7 +1150,6 @@
           <w:b/>
           <w:bCs/>
         </w:rPr>
-        <w:lastRenderedPageBreak/>
         <w:t>Output:</w:t>
       </w:r>
     </w:p>
@@ -1619,6 +1661,7 @@
         <w:contextualSpacing/>
       </w:pPr>
       <w:r>
+        <w:lastRenderedPageBreak/>
         <w:t>Can you think of something else that grows very slowly, like your hair or a little puppy?</w:t>
       </w:r>
     </w:p>
@@ -2159,6 +2202,7 @@
         <w:contextualSpacing/>
       </w:pPr>
       <w:r>
+        <w:lastRenderedPageBreak/>
         <w:t>Can you think of something else that changes very slowly, like your hair growing or a little puppy getting bigger?</w:t>
       </w:r>
     </w:p>
@@ -2168,7 +2212,6 @@
         <w:contextualSpacing/>
       </w:pPr>
       <w:r>
-        <w:lastRenderedPageBreak/>
         <w:t>Calculus is just the way we talk about those tiny changes to understand our big, wonderful world! You are such a smart helper for learning this with me today.</w:t>
       </w:r>
     </w:p>
@@ -2647,6 +2690,7 @@
         <w:rPr>
           <w:rFonts w:ascii="Segoe UI Emoji" w:hAnsi="Segoe UI Emoji" w:cs="Segoe UI Emoji"/>
         </w:rPr>
+        <w:lastRenderedPageBreak/>
         <w:t>🚶</w:t>
       </w:r>
       <w:r>
@@ -2676,7 +2720,6 @@
         <w:contextualSpacing/>
       </w:pPr>
       <w:r>
-        <w:lastRenderedPageBreak/>
         <w:t>The puppy takes tiny steps.</w:t>
       </w:r>
     </w:p>

</xml_diff>